<commit_message>
Web Services vs APIs vs Microservices code sample
</commit_message>
<xml_diff>
--- a/2. Web Services vs APIs vs Microservices.docx
+++ b/2. Web Services vs APIs vs Microservices.docx
@@ -762,6 +762,809 @@
           <w:szCs w:val="28"/>
         </w:rPr>
         <w:t>Trong kiến trúc REST, client gửi request tới server để modify resource và sau đó server sẽ gửi response tới client.</w:t>
+      </w:r>
+    </w:p>
+    <w:p>
+      <w:pPr>
+        <w:pStyle w:val="ListParagraph"/>
+        <w:numPr>
+          <w:ilvl w:val="0"/>
+          <w:numId w:val="1"/>
+        </w:numPr>
+        <w:rPr>
+          <w:sz w:val="28"/>
+          <w:szCs w:val="28"/>
+        </w:rPr>
+      </w:pPr>
+      <w:r>
+        <w:rPr>
+          <w:sz w:val="28"/>
+          <w:szCs w:val="28"/>
+        </w:rPr>
+        <w:t>GraphQL</w:t>
+      </w:r>
+    </w:p>
+    <w:p>
+      <w:pPr>
+        <w:pStyle w:val="ListParagraph"/>
+        <w:numPr>
+          <w:ilvl w:val="1"/>
+          <w:numId w:val="1"/>
+        </w:numPr>
+        <w:rPr>
+          <w:sz w:val="28"/>
+          <w:szCs w:val="28"/>
+        </w:rPr>
+      </w:pPr>
+      <w:r>
+        <w:rPr>
+          <w:sz w:val="28"/>
+          <w:szCs w:val="28"/>
+        </w:rPr>
+        <w:t xml:space="preserve">Nhược điểm của </w:t>
+      </w:r>
+      <w:r>
+        <w:rPr>
+          <w:sz w:val="28"/>
+          <w:szCs w:val="28"/>
+        </w:rPr>
+        <w:t xml:space="preserve">REST </w:t>
+      </w:r>
+      <w:r>
+        <w:rPr>
+          <w:sz w:val="28"/>
+          <w:szCs w:val="28"/>
+        </w:rPr>
+        <w:t>API là chúng luôn luôn tr</w:t>
+      </w:r>
+      <w:r>
+        <w:rPr>
+          <w:sz w:val="28"/>
+          <w:szCs w:val="28"/>
+        </w:rPr>
+        <w:t>ả về</w:t>
+      </w:r>
+      <w:r>
+        <w:rPr>
+          <w:sz w:val="28"/>
+          <w:szCs w:val="28"/>
+        </w:rPr>
+        <w:t xml:space="preserve"> </w:t>
+      </w:r>
+      <w:r>
+        <w:rPr>
+          <w:sz w:val="28"/>
+          <w:szCs w:val="28"/>
+        </w:rPr>
+        <w:t xml:space="preserve">cấu trúc data cố định </w:t>
+      </w:r>
+      <w:r>
+        <w:rPr>
+          <w:sz w:val="28"/>
+          <w:szCs w:val="28"/>
+        </w:rPr>
+        <w:t>trong response</w:t>
+      </w:r>
+      <w:r>
+        <w:rPr>
+          <w:sz w:val="28"/>
+          <w:szCs w:val="28"/>
+        </w:rPr>
+        <w:t xml:space="preserve"> mà </w:t>
+      </w:r>
+      <w:r>
+        <w:rPr>
+          <w:sz w:val="28"/>
+          <w:szCs w:val="28"/>
+        </w:rPr>
+        <w:t>dev</w:t>
+      </w:r>
+      <w:r>
+        <w:rPr>
+          <w:sz w:val="28"/>
+          <w:szCs w:val="28"/>
+        </w:rPr>
+        <w:t xml:space="preserve"> define </w:t>
+      </w:r>
+      <w:r>
+        <w:rPr>
+          <w:sz w:val="28"/>
+          <w:szCs w:val="28"/>
+        </w:rPr>
+        <w:t>r</w:t>
+      </w:r>
+      <w:r>
+        <w:rPr>
+          <w:sz w:val="28"/>
+          <w:szCs w:val="28"/>
+        </w:rPr>
+        <w:t>a từ trước</w:t>
+      </w:r>
+      <w:r>
+        <w:rPr>
+          <w:sz w:val="28"/>
+          <w:szCs w:val="28"/>
+        </w:rPr>
+        <w:t>, mà đ</w:t>
+      </w:r>
+      <w:r>
+        <w:rPr>
+          <w:sz w:val="28"/>
+          <w:szCs w:val="28"/>
+        </w:rPr>
+        <w:t>i</w:t>
+      </w:r>
+      <w:r>
+        <w:rPr>
+          <w:sz w:val="28"/>
+          <w:szCs w:val="28"/>
+        </w:rPr>
+        <w:t xml:space="preserve">ều này sẽ làm tốn thời gian khi </w:t>
+      </w:r>
+      <w:r>
+        <w:rPr>
+          <w:sz w:val="28"/>
+          <w:szCs w:val="28"/>
+        </w:rPr>
+        <w:t>t</w:t>
+      </w:r>
+      <w:r>
+        <w:rPr>
+          <w:sz w:val="28"/>
+          <w:szCs w:val="28"/>
+        </w:rPr>
+        <w:t>a gửi request lên và response trả về nhiều data thừa ko cần thiết</w:t>
+      </w:r>
+      <w:r>
+        <w:rPr>
+          <w:sz w:val="28"/>
+          <w:szCs w:val="28"/>
+        </w:rPr>
+        <w:t>, hoặc là thiếu những data mà ta cần.</w:t>
+      </w:r>
+    </w:p>
+    <w:p>
+      <w:pPr>
+        <w:pStyle w:val="ListParagraph"/>
+        <w:numPr>
+          <w:ilvl w:val="1"/>
+          <w:numId w:val="1"/>
+        </w:numPr>
+        <w:rPr>
+          <w:sz w:val="28"/>
+          <w:szCs w:val="28"/>
+        </w:rPr>
+      </w:pPr>
+      <w:r>
+        <w:rPr>
+          <w:sz w:val="28"/>
+          <w:szCs w:val="28"/>
+        </w:rPr>
+        <w:t>VD: khi ta gửi cần request để get data bao gồm user, cart, product, ta sẽ phải gửi 3 request tới 3 end</w:t>
+      </w:r>
+      <w:r>
+        <w:rPr>
+          <w:sz w:val="28"/>
+          <w:szCs w:val="28"/>
+        </w:rPr>
+        <w:t>point khác nhau: /user, /cart, /product</w:t>
+      </w:r>
+      <w:r>
+        <w:rPr>
+          <w:sz w:val="28"/>
+          <w:szCs w:val="28"/>
+        </w:rPr>
+        <w:t xml:space="preserve"> (bởi vì dev đã design </w:t>
+      </w:r>
+      <w:r>
+        <w:rPr>
+          <w:sz w:val="28"/>
+          <w:szCs w:val="28"/>
+        </w:rPr>
+        <w:t>API</w:t>
+      </w:r>
+      <w:r>
+        <w:rPr>
+          <w:sz w:val="28"/>
+          <w:szCs w:val="28"/>
+        </w:rPr>
+        <w:t xml:space="preserve"> như vậy)</w:t>
+      </w:r>
+      <w:r>
+        <w:rPr>
+          <w:sz w:val="28"/>
+          <w:szCs w:val="28"/>
+        </w:rPr>
+        <w:t xml:space="preserve">. GraphQL </w:t>
+      </w:r>
+      <w:r>
+        <w:rPr>
+          <w:sz w:val="28"/>
+          <w:szCs w:val="28"/>
+        </w:rPr>
+        <w:t xml:space="preserve">có thể linh hoạt hơn bằng cách </w:t>
+      </w:r>
+      <w:r>
+        <w:rPr>
+          <w:sz w:val="28"/>
+          <w:szCs w:val="28"/>
+        </w:rPr>
+        <w:t xml:space="preserve">gom cả 3 data cần get đó vào </w:t>
+      </w:r>
+      <w:r>
+        <w:rPr>
+          <w:sz w:val="28"/>
+          <w:szCs w:val="28"/>
+        </w:rPr>
+        <w:t xml:space="preserve">1 </w:t>
+      </w:r>
+      <w:r>
+        <w:rPr>
+          <w:sz w:val="28"/>
+          <w:szCs w:val="28"/>
+        </w:rPr>
+        <w:t>request</w:t>
+      </w:r>
+      <w:r>
+        <w:rPr>
+          <w:sz w:val="28"/>
+          <w:szCs w:val="28"/>
+        </w:rPr>
+        <w:t xml:space="preserve"> duy nhất</w:t>
+      </w:r>
+      <w:r>
+        <w:rPr>
+          <w:sz w:val="28"/>
+          <w:szCs w:val="28"/>
+        </w:rPr>
+        <w:t xml:space="preserve"> và gửi lên server</w:t>
+      </w:r>
+      <w:r>
+        <w:rPr>
+          <w:sz w:val="28"/>
+          <w:szCs w:val="28"/>
+        </w:rPr>
+        <w:t xml:space="preserve"> và nhận về response bao gồm cả user, cart, product</w:t>
+      </w:r>
+      <w:r>
+        <w:rPr>
+          <w:sz w:val="28"/>
+          <w:szCs w:val="28"/>
+        </w:rPr>
+        <w:t>.</w:t>
+      </w:r>
+    </w:p>
+    <w:p>
+      <w:pPr>
+        <w:pStyle w:val="ListParagraph"/>
+        <w:numPr>
+          <w:ilvl w:val="1"/>
+          <w:numId w:val="1"/>
+        </w:numPr>
+        <w:rPr>
+          <w:sz w:val="28"/>
+          <w:szCs w:val="28"/>
+        </w:rPr>
+      </w:pPr>
+      <w:r>
+        <w:rPr>
+          <w:sz w:val="28"/>
+          <w:szCs w:val="28"/>
+        </w:rPr>
+        <w:t xml:space="preserve">GraphQL ra </w:t>
+      </w:r>
+      <w:r>
+        <w:rPr>
+          <w:sz w:val="28"/>
+          <w:szCs w:val="28"/>
+        </w:rPr>
+        <w:t>đ</w:t>
+      </w:r>
+      <w:r>
+        <w:rPr>
+          <w:sz w:val="28"/>
+          <w:szCs w:val="28"/>
+        </w:rPr>
+        <w:t xml:space="preserve">ời với mục đích có thể linh hoạt hơn trong việc </w:t>
+      </w:r>
+      <w:r>
+        <w:rPr>
+          <w:sz w:val="28"/>
+          <w:szCs w:val="28"/>
+        </w:rPr>
+        <w:t xml:space="preserve">lựa chọn </w:t>
+      </w:r>
+      <w:r>
+        <w:rPr>
+          <w:sz w:val="28"/>
+          <w:szCs w:val="28"/>
+        </w:rPr>
+        <w:t>ta muốn nhận data gì từ respons</w:t>
+      </w:r>
+      <w:r>
+        <w:rPr>
+          <w:sz w:val="28"/>
+          <w:szCs w:val="28"/>
+        </w:rPr>
+        <w:t>e.</w:t>
+      </w:r>
+    </w:p>
+    <w:p>
+      <w:pPr>
+        <w:pStyle w:val="ListParagraph"/>
+        <w:numPr>
+          <w:ilvl w:val="1"/>
+          <w:numId w:val="1"/>
+        </w:numPr>
+        <w:rPr>
+          <w:sz w:val="28"/>
+          <w:szCs w:val="28"/>
+        </w:rPr>
+      </w:pPr>
+      <w:r>
+        <w:rPr>
+          <w:sz w:val="28"/>
+          <w:szCs w:val="28"/>
+        </w:rPr>
+        <w:t>GraphQL là query language cho API, dùng để request chính xác nh</w:t>
+      </w:r>
+      <w:r>
+        <w:rPr>
+          <w:sz w:val="28"/>
+          <w:szCs w:val="28"/>
+        </w:rPr>
+        <w:t>ững data mà ta muốn</w:t>
+      </w:r>
+      <w:r>
+        <w:rPr>
+          <w:sz w:val="28"/>
+          <w:szCs w:val="28"/>
+        </w:rPr>
+        <w:t xml:space="preserve"> từ server</w:t>
+      </w:r>
+      <w:r>
+        <w:rPr>
+          <w:sz w:val="28"/>
+          <w:szCs w:val="28"/>
+        </w:rPr>
+        <w:t xml:space="preserve"> </w:t>
+      </w:r>
+      <w:r>
+        <w:rPr>
+          <w:sz w:val="28"/>
+          <w:szCs w:val="28"/>
+        </w:rPr>
+        <w:t>(có thể nhiều hơn hoặc ít hơn)</w:t>
+      </w:r>
+      <w:r>
+        <w:rPr>
+          <w:sz w:val="28"/>
+          <w:szCs w:val="28"/>
+        </w:rPr>
+        <w:t>.</w:t>
+      </w:r>
+      <w:r>
+        <w:rPr>
+          <w:sz w:val="28"/>
+          <w:szCs w:val="28"/>
+        </w:rPr>
+        <w:t xml:space="preserve"> Điều này sẽ làm tăng sự linh hoạt và performance. </w:t>
+      </w:r>
+    </w:p>
+    <w:p>
+      <w:pPr>
+        <w:pStyle w:val="ListParagraph"/>
+        <w:numPr>
+          <w:ilvl w:val="1"/>
+          <w:numId w:val="1"/>
+        </w:numPr>
+        <w:rPr>
+          <w:b/>
+          <w:bCs/>
+          <w:sz w:val="28"/>
+          <w:szCs w:val="28"/>
+        </w:rPr>
+      </w:pPr>
+      <w:r>
+        <w:rPr>
+          <w:b/>
+          <w:bCs/>
+          <w:sz w:val="28"/>
+          <w:szCs w:val="28"/>
+        </w:rPr>
+        <w:t xml:space="preserve">Schema: </w:t>
+      </w:r>
+      <w:r>
+        <w:rPr>
+          <w:sz w:val="28"/>
+          <w:szCs w:val="28"/>
+        </w:rPr>
+        <w:t xml:space="preserve">hiểu nôm na giống như request body của REST API. </w:t>
+      </w:r>
+      <w:r>
+        <w:rPr>
+          <w:sz w:val="28"/>
+          <w:szCs w:val="28"/>
+        </w:rPr>
+        <w:t xml:space="preserve">Được viết bởi </w:t>
+      </w:r>
+      <w:r>
+        <w:rPr>
+          <w:b/>
+          <w:bCs/>
+          <w:sz w:val="28"/>
+          <w:szCs w:val="28"/>
+        </w:rPr>
+        <w:t>Schema Definition Language</w:t>
+      </w:r>
+      <w:r>
+        <w:rPr>
+          <w:b/>
+          <w:bCs/>
+          <w:sz w:val="28"/>
+          <w:szCs w:val="28"/>
+        </w:rPr>
+        <w:t>.</w:t>
+      </w:r>
+      <w:r>
+        <w:rPr>
+          <w:b/>
+          <w:bCs/>
+          <w:sz w:val="28"/>
+          <w:szCs w:val="28"/>
+        </w:rPr>
+        <w:t xml:space="preserve"> </w:t>
+      </w:r>
+      <w:r>
+        <w:rPr>
+          <w:sz w:val="28"/>
+          <w:szCs w:val="28"/>
+        </w:rPr>
+        <w:t>Khá hao hao JSON.</w:t>
+      </w:r>
+    </w:p>
+    <w:p>
+      <w:pPr>
+        <w:pStyle w:val="ListParagraph"/>
+        <w:numPr>
+          <w:ilvl w:val="1"/>
+          <w:numId w:val="1"/>
+        </w:numPr>
+        <w:rPr>
+          <w:b/>
+          <w:bCs/>
+          <w:sz w:val="28"/>
+          <w:szCs w:val="28"/>
+        </w:rPr>
+      </w:pPr>
+      <w:r>
+        <w:rPr>
+          <w:sz w:val="28"/>
+          <w:szCs w:val="28"/>
+        </w:rPr>
+        <w:t>GraphQL có một hệ th</w:t>
+      </w:r>
+      <w:r>
+        <w:rPr>
+          <w:sz w:val="28"/>
+          <w:szCs w:val="28"/>
+        </w:rPr>
+        <w:t xml:space="preserve">ống type riêng để xác định </w:t>
+      </w:r>
+      <w:r>
+        <w:rPr>
+          <w:b/>
+          <w:bCs/>
+          <w:sz w:val="28"/>
+          <w:szCs w:val="28"/>
+        </w:rPr>
+        <w:t>schema</w:t>
+      </w:r>
+      <w:r>
+        <w:rPr>
+          <w:sz w:val="28"/>
+          <w:szCs w:val="28"/>
+        </w:rPr>
+        <w:t xml:space="preserve"> của chúng. Schema bao gồm data point, data types, quan hệ giữa chúng và </w:t>
+      </w:r>
+      <w:r>
+        <w:rPr>
+          <w:b/>
+          <w:bCs/>
+          <w:sz w:val="28"/>
+          <w:szCs w:val="28"/>
+        </w:rPr>
+        <w:t>Q</w:t>
+      </w:r>
+      <w:r>
+        <w:rPr>
+          <w:b/>
+          <w:bCs/>
+          <w:sz w:val="28"/>
+          <w:szCs w:val="28"/>
+        </w:rPr>
+        <w:t>uery</w:t>
+      </w:r>
+      <w:r>
+        <w:rPr>
+          <w:sz w:val="28"/>
+          <w:szCs w:val="28"/>
+        </w:rPr>
+        <w:t xml:space="preserve"> để select dữ liệu hay </w:t>
+      </w:r>
+      <w:r>
+        <w:rPr>
+          <w:b/>
+          <w:bCs/>
+          <w:sz w:val="28"/>
+          <w:szCs w:val="28"/>
+        </w:rPr>
+        <w:t>M</w:t>
+      </w:r>
+      <w:r>
+        <w:rPr>
+          <w:b/>
+          <w:bCs/>
+          <w:sz w:val="28"/>
+          <w:szCs w:val="28"/>
+        </w:rPr>
+        <w:t>utation</w:t>
+      </w:r>
+      <w:r>
+        <w:rPr>
+          <w:sz w:val="28"/>
+          <w:szCs w:val="28"/>
+        </w:rPr>
+        <w:t xml:space="preserve"> thao tác dữ liệu.</w:t>
+      </w:r>
+    </w:p>
+    <w:p>
+      <w:pPr>
+        <w:pStyle w:val="ListParagraph"/>
+        <w:numPr>
+          <w:ilvl w:val="1"/>
+          <w:numId w:val="1"/>
+        </w:numPr>
+        <w:rPr>
+          <w:b/>
+          <w:bCs/>
+          <w:sz w:val="28"/>
+          <w:szCs w:val="28"/>
+        </w:rPr>
+      </w:pPr>
+      <w:r>
+        <w:rPr>
+          <w:b/>
+          <w:bCs/>
+          <w:sz w:val="28"/>
+          <w:szCs w:val="28"/>
+        </w:rPr>
+        <w:drawing>
+          <wp:inline distT="0" distB="0" distL="0" distR="0" wp14:anchorId="263F6F05" wp14:editId="6A92E097">
+            <wp:extent cx="1457528" cy="1381318"/>
+            <wp:effectExtent l="0" t="0" r="0" b="9525"/>
+            <wp:docPr id="1012593259" name="Picture 1"/>
+            <wp:cNvGraphicFramePr>
+              <a:graphicFrameLocks xmlns:a="http://schemas.openxmlformats.org/drawingml/2006/main" noChangeAspect="1"/>
+            </wp:cNvGraphicFramePr>
+            <a:graphic xmlns:a="http://schemas.openxmlformats.org/drawingml/2006/main">
+              <a:graphicData uri="http://schemas.openxmlformats.org/drawingml/2006/picture">
+                <pic:pic xmlns:pic="http://schemas.openxmlformats.org/drawingml/2006/picture">
+                  <pic:nvPicPr>
+                    <pic:cNvPr id="1012593259" name=""/>
+                    <pic:cNvPicPr/>
+                  </pic:nvPicPr>
+                  <pic:blipFill>
+                    <a:blip r:embed="rId5"/>
+                    <a:stretch>
+                      <a:fillRect/>
+                    </a:stretch>
+                  </pic:blipFill>
+                  <pic:spPr>
+                    <a:xfrm>
+                      <a:off x="0" y="0"/>
+                      <a:ext cx="1457528" cy="1381318"/>
+                    </a:xfrm>
+                    <a:prstGeom prst="rect">
+                      <a:avLst/>
+                    </a:prstGeom>
+                  </pic:spPr>
+                </pic:pic>
+              </a:graphicData>
+            </a:graphic>
+          </wp:inline>
+        </w:drawing>
+      </w:r>
+      <w:r>
+        <w:rPr>
+          <w:b/>
+          <w:bCs/>
+          <w:sz w:val="28"/>
+          <w:szCs w:val="28"/>
+        </w:rPr>
+        <w:drawing>
+          <wp:inline distT="0" distB="0" distL="0" distR="0" wp14:anchorId="31F52817" wp14:editId="41A4761F">
+            <wp:extent cx="1324160" cy="1152686"/>
+            <wp:effectExtent l="0" t="0" r="9525" b="9525"/>
+            <wp:docPr id="930060811" name="Picture 1"/>
+            <wp:cNvGraphicFramePr>
+              <a:graphicFrameLocks xmlns:a="http://schemas.openxmlformats.org/drawingml/2006/main" noChangeAspect="1"/>
+            </wp:cNvGraphicFramePr>
+            <a:graphic xmlns:a="http://schemas.openxmlformats.org/drawingml/2006/main">
+              <a:graphicData uri="http://schemas.openxmlformats.org/drawingml/2006/picture">
+                <pic:pic xmlns:pic="http://schemas.openxmlformats.org/drawingml/2006/picture">
+                  <pic:nvPicPr>
+                    <pic:cNvPr id="930060811" name=""/>
+                    <pic:cNvPicPr/>
+                  </pic:nvPicPr>
+                  <pic:blipFill>
+                    <a:blip r:embed="rId6"/>
+                    <a:stretch>
+                      <a:fillRect/>
+                    </a:stretch>
+                  </pic:blipFill>
+                  <pic:spPr>
+                    <a:xfrm>
+                      <a:off x="0" y="0"/>
+                      <a:ext cx="1324160" cy="1152686"/>
+                    </a:xfrm>
+                    <a:prstGeom prst="rect">
+                      <a:avLst/>
+                    </a:prstGeom>
+                  </pic:spPr>
+                </pic:pic>
+              </a:graphicData>
+            </a:graphic>
+          </wp:inline>
+        </w:drawing>
+      </w:r>
+    </w:p>
+    <w:p>
+      <w:pPr>
+        <w:pStyle w:val="ListParagraph"/>
+        <w:numPr>
+          <w:ilvl w:val="1"/>
+          <w:numId w:val="1"/>
+        </w:numPr>
+        <w:rPr>
+          <w:b/>
+          <w:bCs/>
+          <w:sz w:val="28"/>
+          <w:szCs w:val="28"/>
+        </w:rPr>
+      </w:pPr>
+    </w:p>
+    <w:p>
+      <w:pPr>
+        <w:pStyle w:val="ListParagraph"/>
+        <w:numPr>
+          <w:ilvl w:val="1"/>
+          <w:numId w:val="1"/>
+        </w:numPr>
+        <w:rPr>
+          <w:b/>
+          <w:bCs/>
+          <w:sz w:val="28"/>
+          <w:szCs w:val="28"/>
+        </w:rPr>
+      </w:pPr>
+      <w:r>
+        <w:rPr>
+          <w:b/>
+          <w:bCs/>
+          <w:sz w:val="28"/>
+          <w:szCs w:val="28"/>
+        </w:rPr>
+        <w:drawing>
+          <wp:inline distT="0" distB="0" distL="0" distR="0" wp14:anchorId="33B8B8AF" wp14:editId="57869D1D">
+            <wp:extent cx="3362325" cy="2108896"/>
+            <wp:effectExtent l="0" t="0" r="0" b="5715"/>
+            <wp:docPr id="560640380" name="Picture 1"/>
+            <wp:cNvGraphicFramePr>
+              <a:graphicFrameLocks xmlns:a="http://schemas.openxmlformats.org/drawingml/2006/main" noChangeAspect="1"/>
+            </wp:cNvGraphicFramePr>
+            <a:graphic xmlns:a="http://schemas.openxmlformats.org/drawingml/2006/main">
+              <a:graphicData uri="http://schemas.openxmlformats.org/drawingml/2006/picture">
+                <pic:pic xmlns:pic="http://schemas.openxmlformats.org/drawingml/2006/picture">
+                  <pic:nvPicPr>
+                    <pic:cNvPr id="560640380" name=""/>
+                    <pic:cNvPicPr/>
+                  </pic:nvPicPr>
+                  <pic:blipFill>
+                    <a:blip r:embed="rId7"/>
+                    <a:stretch>
+                      <a:fillRect/>
+                    </a:stretch>
+                  </pic:blipFill>
+                  <pic:spPr>
+                    <a:xfrm>
+                      <a:off x="0" y="0"/>
+                      <a:ext cx="3369809" cy="2113590"/>
+                    </a:xfrm>
+                    <a:prstGeom prst="rect">
+                      <a:avLst/>
+                    </a:prstGeom>
+                  </pic:spPr>
+                </pic:pic>
+              </a:graphicData>
+            </a:graphic>
+          </wp:inline>
+        </w:drawing>
+      </w:r>
+    </w:p>
+    <w:p>
+      <w:pPr>
+        <w:pStyle w:val="ListParagraph"/>
+        <w:numPr>
+          <w:ilvl w:val="1"/>
+          <w:numId w:val="1"/>
+        </w:numPr>
+        <w:rPr>
+          <w:b/>
+          <w:bCs/>
+          <w:sz w:val="28"/>
+          <w:szCs w:val="28"/>
+        </w:rPr>
+      </w:pPr>
+      <w:r>
+        <w:rPr>
+          <w:b/>
+          <w:bCs/>
+          <w:sz w:val="28"/>
+          <w:szCs w:val="28"/>
+        </w:rPr>
+        <w:t xml:space="preserve">! </w:t>
+      </w:r>
+      <w:r>
+        <w:rPr>
+          <w:sz w:val="28"/>
+          <w:szCs w:val="28"/>
+        </w:rPr>
+        <w:t>là trường bắt buộc</w:t>
+      </w:r>
+    </w:p>
+    <w:p>
+      <w:pPr>
+        <w:pStyle w:val="ListParagraph"/>
+        <w:numPr>
+          <w:ilvl w:val="1"/>
+          <w:numId w:val="1"/>
+        </w:numPr>
+        <w:rPr>
+          <w:b/>
+          <w:bCs/>
+          <w:sz w:val="28"/>
+          <w:szCs w:val="28"/>
+        </w:rPr>
+      </w:pPr>
+      <w:r>
+        <w:rPr>
+          <w:sz w:val="28"/>
+          <w:szCs w:val="28"/>
+        </w:rPr>
+        <w:t>owner: User để thể hiện foreign key owner của Shop là User.</w:t>
+      </w:r>
+    </w:p>
+    <w:p>
+      <w:pPr>
+        <w:pStyle w:val="ListParagraph"/>
+        <w:numPr>
+          <w:ilvl w:val="1"/>
+          <w:numId w:val="1"/>
+        </w:numPr>
+        <w:rPr>
+          <w:b/>
+          <w:bCs/>
+          <w:sz w:val="28"/>
+          <w:szCs w:val="28"/>
+        </w:rPr>
+      </w:pPr>
+      <w:r>
+        <w:rPr>
+          <w:sz w:val="28"/>
+          <w:szCs w:val="28"/>
+        </w:rPr>
+        <w:t>shops: [Shop] để thể hiện quan hệ many rằng User có nhiều Shop. Mảng được kí hiệu bởi []</w:t>
       </w:r>
     </w:p>
     <w:p>

</xml_diff>

<commit_message>
Update 2. Web Services vs APIs vs Microservices.docx
</commit_message>
<xml_diff>
--- a/2. Web Services vs APIs vs Microservices.docx
+++ b/2. Web Services vs APIs vs Microservices.docx
@@ -772,12 +772,16 @@
           <w:numId w:val="1"/>
         </w:numPr>
         <w:rPr>
-          <w:sz w:val="28"/>
-          <w:szCs w:val="28"/>
-        </w:rPr>
-      </w:pPr>
-      <w:r>
-        <w:rPr>
+          <w:b/>
+          <w:bCs/>
+          <w:sz w:val="28"/>
+          <w:szCs w:val="28"/>
+        </w:rPr>
+      </w:pPr>
+      <w:r>
+        <w:rPr>
+          <w:b/>
+          <w:bCs/>
           <w:sz w:val="28"/>
           <w:szCs w:val="28"/>
         </w:rPr>
@@ -1195,6 +1199,22 @@
           <w:sz w:val="28"/>
           <w:szCs w:val="28"/>
         </w:rPr>
+        <w:t>SDL -</w:t>
+      </w:r>
+      <w:r>
+        <w:rPr>
+          <w:sz w:val="28"/>
+          <w:szCs w:val="28"/>
+        </w:rPr>
+        <w:t xml:space="preserve"> </w:t>
+      </w:r>
+      <w:r>
+        <w:rPr>
+          <w:b/>
+          <w:bCs/>
+          <w:sz w:val="28"/>
+          <w:szCs w:val="28"/>
+        </w:rPr>
         <w:t>Schema Definition Language</w:t>
       </w:r>
       <w:r>
@@ -1242,14 +1262,23 @@
           <w:sz w:val="28"/>
           <w:szCs w:val="28"/>
         </w:rPr>
-        <w:t>GraphQL có một hệ th</w:t>
-      </w:r>
-      <w:r>
-        <w:rPr>
-          <w:sz w:val="28"/>
-          <w:szCs w:val="28"/>
-        </w:rPr>
-        <w:t xml:space="preserve">ống type riêng để xác định </w:t>
+        <w:t xml:space="preserve">GraphQL có một </w:t>
+      </w:r>
+      <w:r>
+        <w:rPr>
+          <w:b/>
+          <w:bCs/>
+          <w:sz w:val="28"/>
+          <w:szCs w:val="28"/>
+        </w:rPr>
+        <w:t>hệ thống type</w:t>
+      </w:r>
+      <w:r>
+        <w:rPr>
+          <w:sz w:val="28"/>
+          <w:szCs w:val="28"/>
+        </w:rPr>
+        <w:t xml:space="preserve"> riêng để xác định </w:t>
       </w:r>
       <w:r>
         <w:rPr>
@@ -1322,7 +1351,7 @@
       <w:pPr>
         <w:pStyle w:val="ListParagraph"/>
         <w:numPr>
-          <w:ilvl w:val="1"/>
+          <w:ilvl w:val="2"/>
           <w:numId w:val="1"/>
         </w:numPr>
         <w:rPr>
@@ -1383,7 +1412,7 @@
           <w:szCs w:val="28"/>
         </w:rPr>
         <w:drawing>
-          <wp:inline distT="0" distB="0" distL="0" distR="0" wp14:anchorId="31F52817" wp14:editId="41A4761F">
+          <wp:inline distT="0" distB="0" distL="0" distR="0" wp14:anchorId="31F52817" wp14:editId="10648B2C">
             <wp:extent cx="1324160" cy="1152686"/>
             <wp:effectExtent l="0" t="0" r="9525" b="9525"/>
             <wp:docPr id="930060811" name="Picture 1"/>
@@ -1423,22 +1452,7 @@
       <w:pPr>
         <w:pStyle w:val="ListParagraph"/>
         <w:numPr>
-          <w:ilvl w:val="1"/>
-          <w:numId w:val="1"/>
-        </w:numPr>
-        <w:rPr>
-          <w:b/>
-          <w:bCs/>
-          <w:sz w:val="28"/>
-          <w:szCs w:val="28"/>
-        </w:rPr>
-      </w:pPr>
-    </w:p>
-    <w:p>
-      <w:pPr>
-        <w:pStyle w:val="ListParagraph"/>
-        <w:numPr>
-          <w:ilvl w:val="1"/>
+          <w:ilvl w:val="2"/>
           <w:numId w:val="1"/>
         </w:numPr>
         <w:rPr>
@@ -1456,10 +1470,10 @@
           <w:szCs w:val="28"/>
         </w:rPr>
         <w:drawing>
-          <wp:inline distT="0" distB="0" distL="0" distR="0" wp14:anchorId="33B8B8AF" wp14:editId="57869D1D">
-            <wp:extent cx="3362325" cy="2108896"/>
-            <wp:effectExtent l="0" t="0" r="0" b="5715"/>
-            <wp:docPr id="560640380" name="Picture 1"/>
+          <wp:inline distT="0" distB="0" distL="0" distR="0" wp14:anchorId="2699ED79" wp14:editId="282DC7E5">
+            <wp:extent cx="3602412" cy="2562225"/>
+            <wp:effectExtent l="0" t="0" r="0" b="0"/>
+            <wp:docPr id="1675038878" name="Picture 1"/>
             <wp:cNvGraphicFramePr>
               <a:graphicFrameLocks xmlns:a="http://schemas.openxmlformats.org/drawingml/2006/main" noChangeAspect="1"/>
             </wp:cNvGraphicFramePr>
@@ -1467,7 +1481,7 @@
               <a:graphicData uri="http://schemas.openxmlformats.org/drawingml/2006/picture">
                 <pic:pic xmlns:pic="http://schemas.openxmlformats.org/drawingml/2006/picture">
                   <pic:nvPicPr>
-                    <pic:cNvPr id="560640380" name=""/>
+                    <pic:cNvPr id="1675038878" name=""/>
                     <pic:cNvPicPr/>
                   </pic:nvPicPr>
                   <pic:blipFill>
@@ -1479,7 +1493,7 @@
                   <pic:spPr>
                     <a:xfrm>
                       <a:off x="0" y="0"/>
-                      <a:ext cx="3369809" cy="2113590"/>
+                      <a:ext cx="3607609" cy="2565921"/>
                     </a:xfrm>
                     <a:prstGeom prst="rect">
                       <a:avLst/>
@@ -1496,6 +1510,124 @@
       <w:pPr>
         <w:pStyle w:val="ListParagraph"/>
         <w:numPr>
+          <w:ilvl w:val="2"/>
+          <w:numId w:val="1"/>
+        </w:numPr>
+        <w:rPr>
+          <w:b/>
+          <w:bCs/>
+          <w:sz w:val="28"/>
+          <w:szCs w:val="28"/>
+        </w:rPr>
+      </w:pPr>
+      <w:r>
+        <w:rPr>
+          <w:b/>
+          <w:bCs/>
+          <w:sz w:val="28"/>
+          <w:szCs w:val="28"/>
+        </w:rPr>
+        <w:t xml:space="preserve">! </w:t>
+      </w:r>
+      <w:r>
+        <w:rPr>
+          <w:sz w:val="28"/>
+          <w:szCs w:val="28"/>
+        </w:rPr>
+        <w:t>là trường bắt buộc</w:t>
+      </w:r>
+    </w:p>
+    <w:p>
+      <w:pPr>
+        <w:pStyle w:val="ListParagraph"/>
+        <w:numPr>
+          <w:ilvl w:val="2"/>
+          <w:numId w:val="1"/>
+        </w:numPr>
+        <w:rPr>
+          <w:b/>
+          <w:bCs/>
+          <w:sz w:val="28"/>
+          <w:szCs w:val="28"/>
+        </w:rPr>
+      </w:pPr>
+      <w:r>
+        <w:rPr>
+          <w:sz w:val="28"/>
+          <w:szCs w:val="28"/>
+        </w:rPr>
+        <w:t>owner: User để thể hiện foreign key owner của Shop là User.</w:t>
+      </w:r>
+    </w:p>
+    <w:p>
+      <w:pPr>
+        <w:pStyle w:val="ListParagraph"/>
+        <w:numPr>
+          <w:ilvl w:val="2"/>
+          <w:numId w:val="1"/>
+        </w:numPr>
+        <w:rPr>
+          <w:b/>
+          <w:bCs/>
+          <w:sz w:val="28"/>
+          <w:szCs w:val="28"/>
+        </w:rPr>
+      </w:pPr>
+      <w:r>
+        <w:rPr>
+          <w:sz w:val="28"/>
+          <w:szCs w:val="28"/>
+        </w:rPr>
+        <w:t xml:space="preserve">shops: [Shop] để thể hiện quan hệ many rằng User có nhiều Shop. </w:t>
+      </w:r>
+      <w:r>
+        <w:rPr>
+          <w:sz w:val="28"/>
+          <w:szCs w:val="28"/>
+        </w:rPr>
+        <w:t>Array</w:t>
+      </w:r>
+      <w:r>
+        <w:rPr>
+          <w:sz w:val="28"/>
+          <w:szCs w:val="28"/>
+        </w:rPr>
+        <w:t xml:space="preserve"> được kí hiệu bởi []</w:t>
+      </w:r>
+    </w:p>
+    <w:p>
+      <w:pPr>
+        <w:pStyle w:val="ListParagraph"/>
+        <w:numPr>
+          <w:ilvl w:val="2"/>
+          <w:numId w:val="1"/>
+        </w:numPr>
+        <w:rPr>
+          <w:b/>
+          <w:bCs/>
+          <w:sz w:val="28"/>
+          <w:szCs w:val="28"/>
+        </w:rPr>
+      </w:pPr>
+      <w:r>
+        <w:rPr>
+          <w:sz w:val="28"/>
+          <w:szCs w:val="28"/>
+        </w:rPr>
+        <w:t>1 schema chỉ có thể có 1 root Query và</w:t>
+      </w:r>
+      <w:r>
+        <w:rPr>
+          <w:sz w:val="28"/>
+          <w:szCs w:val="28"/>
+        </w:rPr>
+        <w:t xml:space="preserve"> 1 root Mutation.</w:t>
+      </w:r>
+    </w:p>
+    <w:p>
+      <w:pPr>
+        <w:pStyle w:val="ListParagraph"/>
+        <w:numPr>
           <w:ilvl w:val="1"/>
           <w:numId w:val="1"/>
         </w:numPr>
@@ -1513,14 +1645,21 @@
           <w:sz w:val="28"/>
           <w:szCs w:val="28"/>
         </w:rPr>
-        <w:t xml:space="preserve">! </w:t>
-      </w:r>
-      <w:r>
-        <w:rPr>
-          <w:sz w:val="28"/>
-          <w:szCs w:val="28"/>
-        </w:rPr>
-        <w:t>là trường bắt buộc</w:t>
+        <w:t xml:space="preserve">GraphiQL </w:t>
+      </w:r>
+      <w:r>
+        <w:rPr>
+          <w:sz w:val="28"/>
+          <w:szCs w:val="28"/>
+        </w:rPr>
+        <w:t>là một web app để giao tiếp với graphQL server và execute query</w:t>
+      </w:r>
+      <w:r>
+        <w:rPr>
+          <w:sz w:val="28"/>
+          <w:szCs w:val="28"/>
+        </w:rPr>
+        <w:t xml:space="preserve"> hay mutation.</w:t>
       </w:r>
     </w:p>
     <w:p>
@@ -1539,10 +1678,261 @@
       </w:pPr>
       <w:r>
         <w:rPr>
-          <w:sz w:val="28"/>
-          <w:szCs w:val="28"/>
-        </w:rPr>
-        <w:t>owner: User để thể hiện foreign key owner của Shop là User.</w:t>
+          <w:b/>
+          <w:bCs/>
+          <w:sz w:val="28"/>
+          <w:szCs w:val="28"/>
+        </w:rPr>
+        <w:t>Resolver</w:t>
+      </w:r>
+      <w:r>
+        <w:rPr>
+          <w:b/>
+          <w:bCs/>
+          <w:sz w:val="28"/>
+          <w:szCs w:val="28"/>
+        </w:rPr>
+        <w:t xml:space="preserve">: </w:t>
+      </w:r>
+      <w:r>
+        <w:rPr>
+          <w:sz w:val="28"/>
+          <w:szCs w:val="28"/>
+        </w:rPr>
+        <w:t>có chức năng khá tương đồng với RestController</w:t>
+      </w:r>
+      <w:r>
+        <w:rPr>
+          <w:sz w:val="28"/>
+          <w:szCs w:val="28"/>
+        </w:rPr>
+        <w:t>,</w:t>
+      </w:r>
+      <w:r>
+        <w:rPr>
+          <w:sz w:val="28"/>
+          <w:szCs w:val="28"/>
+        </w:rPr>
+        <w:t xml:space="preserve"> giúp cho app Spring có thể nhận diện và call đúng method</w:t>
+      </w:r>
+      <w:r>
+        <w:rPr>
+          <w:sz w:val="28"/>
+          <w:szCs w:val="28"/>
+        </w:rPr>
+        <w:t xml:space="preserve"> ta muốn</w:t>
+      </w:r>
+      <w:r>
+        <w:rPr>
+          <w:sz w:val="28"/>
+          <w:szCs w:val="28"/>
+        </w:rPr>
+        <w:t xml:space="preserve"> trong request cho GraphQL query.</w:t>
+      </w:r>
+      <w:r>
+        <w:rPr>
+          <w:sz w:val="28"/>
+          <w:szCs w:val="28"/>
+        </w:rPr>
+        <w:t xml:space="preserve"> </w:t>
+      </w:r>
+      <w:r>
+        <w:rPr>
+          <w:sz w:val="28"/>
+          <w:szCs w:val="28"/>
+        </w:rPr>
+        <w:t>Chỉ khác là ta sẽ ko cần phải mapping endpoint như RestController mà ta</w:t>
+      </w:r>
+      <w:r>
+        <w:rPr>
+          <w:sz w:val="28"/>
+          <w:szCs w:val="28"/>
+        </w:rPr>
+        <w:t xml:space="preserve"> chỉ cần map với tên method trong Resolver là được.</w:t>
+      </w:r>
+    </w:p>
+    <w:p>
+      <w:pPr>
+        <w:pStyle w:val="ListParagraph"/>
+        <w:numPr>
+          <w:ilvl w:val="2"/>
+          <w:numId w:val="1"/>
+        </w:numPr>
+        <w:rPr>
+          <w:b/>
+          <w:bCs/>
+          <w:sz w:val="28"/>
+          <w:szCs w:val="28"/>
+        </w:rPr>
+      </w:pPr>
+      <w:r>
+        <w:rPr>
+          <w:b/>
+          <w:bCs/>
+          <w:sz w:val="28"/>
+          <w:szCs w:val="28"/>
+        </w:rPr>
+        <w:t>QueryResolver</w:t>
+      </w:r>
+      <w:r>
+        <w:rPr>
+          <w:sz w:val="28"/>
+          <w:szCs w:val="28"/>
+        </w:rPr>
+        <w:t xml:space="preserve"> </w:t>
+      </w:r>
+      <w:r>
+        <w:rPr>
+          <w:sz w:val="28"/>
+          <w:szCs w:val="28"/>
+        </w:rPr>
+        <w:t>sẽ dùng để resolve query.</w:t>
+      </w:r>
+      <w:r>
+        <w:rPr>
+          <w:sz w:val="28"/>
+          <w:szCs w:val="28"/>
+        </w:rPr>
+        <w:t xml:space="preserve"> </w:t>
+      </w:r>
+      <w:r>
+        <w:rPr>
+          <w:sz w:val="28"/>
+          <w:szCs w:val="28"/>
+        </w:rPr>
+        <w:t xml:space="preserve">Khi </w:t>
+      </w:r>
+      <w:r>
+        <w:rPr>
+          <w:sz w:val="28"/>
+          <w:szCs w:val="28"/>
+        </w:rPr>
+        <w:t>co</w:t>
+      </w:r>
+      <w:r>
+        <w:rPr>
+          <w:sz w:val="28"/>
+          <w:szCs w:val="28"/>
+        </w:rPr>
+        <w:t>de t</w:t>
+      </w:r>
+      <w:r>
+        <w:rPr>
+          <w:sz w:val="28"/>
+          <w:szCs w:val="28"/>
+        </w:rPr>
+        <w:t xml:space="preserve">a sẽ tạo 1 component implement class </w:t>
+      </w:r>
+      <w:r>
+        <w:rPr>
+          <w:b/>
+          <w:bCs/>
+          <w:sz w:val="28"/>
+          <w:szCs w:val="28"/>
+        </w:rPr>
+        <w:t>GraphQLQueryResolver</w:t>
+      </w:r>
+      <w:r>
+        <w:rPr>
+          <w:b/>
+          <w:bCs/>
+          <w:sz w:val="28"/>
+          <w:szCs w:val="28"/>
+        </w:rPr>
+        <w:t xml:space="preserve">, </w:t>
+      </w:r>
+      <w:r>
+        <w:rPr>
+          <w:sz w:val="28"/>
+          <w:szCs w:val="28"/>
+        </w:rPr>
+        <w:t>và tên method trong đó sẽ match t</w:t>
+      </w:r>
+      <w:r>
+        <w:rPr>
+          <w:sz w:val="28"/>
+          <w:szCs w:val="28"/>
+        </w:rPr>
+        <w:t>ới tên query trong schema.</w:t>
+      </w:r>
+    </w:p>
+    <w:p>
+      <w:pPr>
+        <w:pStyle w:val="ListParagraph"/>
+        <w:numPr>
+          <w:ilvl w:val="2"/>
+          <w:numId w:val="1"/>
+        </w:numPr>
+        <w:rPr>
+          <w:b/>
+          <w:bCs/>
+          <w:sz w:val="28"/>
+          <w:szCs w:val="28"/>
+        </w:rPr>
+      </w:pPr>
+      <w:r>
+        <w:rPr>
+          <w:b/>
+          <w:bCs/>
+          <w:sz w:val="28"/>
+          <w:szCs w:val="28"/>
+        </w:rPr>
+        <w:t xml:space="preserve">MutationResolver </w:t>
+      </w:r>
+      <w:r>
+        <w:rPr>
+          <w:sz w:val="28"/>
+          <w:szCs w:val="28"/>
+        </w:rPr>
+        <w:t xml:space="preserve">sẽ dùng để resolve </w:t>
+      </w:r>
+      <w:r>
+        <w:rPr>
+          <w:sz w:val="28"/>
+          <w:szCs w:val="28"/>
+        </w:rPr>
+        <w:t>mutation</w:t>
+      </w:r>
+      <w:r>
+        <w:rPr>
+          <w:sz w:val="28"/>
+          <w:szCs w:val="28"/>
+        </w:rPr>
+        <w:t xml:space="preserve">. Khi code ta sẽ tạo 1 component implement class </w:t>
+      </w:r>
+      <w:r>
+        <w:rPr>
+          <w:b/>
+          <w:bCs/>
+          <w:sz w:val="28"/>
+          <w:szCs w:val="28"/>
+        </w:rPr>
+        <w:t>GraphQL</w:t>
+      </w:r>
+      <w:r>
+        <w:rPr>
+          <w:b/>
+          <w:bCs/>
+          <w:sz w:val="28"/>
+          <w:szCs w:val="28"/>
+        </w:rPr>
+        <w:t>Muation</w:t>
+      </w:r>
+      <w:r>
+        <w:rPr>
+          <w:b/>
+          <w:bCs/>
+          <w:sz w:val="28"/>
+          <w:szCs w:val="28"/>
+        </w:rPr>
+        <w:t xml:space="preserve">Resolver, </w:t>
+      </w:r>
+      <w:r>
+        <w:rPr>
+          <w:sz w:val="28"/>
+          <w:szCs w:val="28"/>
+        </w:rPr>
+        <w:t>và tên method trong đó sẽ match tới tên mutation trong schema.</w:t>
       </w:r>
     </w:p>
     <w:p>
@@ -1561,10 +1951,65 @@
       </w:pPr>
       <w:r>
         <w:rPr>
-          <w:sz w:val="28"/>
-          <w:szCs w:val="28"/>
-        </w:rPr>
-        <w:t>shops: [Shop] để thể hiện quan hệ many rằng User có nhiều Shop. Mảng được kí hiệu bởi []</w:t>
+          <w:b/>
+          <w:bCs/>
+          <w:sz w:val="28"/>
+          <w:szCs w:val="28"/>
+        </w:rPr>
+        <w:t>GraphQLError</w:t>
+      </w:r>
+      <w:r>
+        <w:rPr>
+          <w:b/>
+          <w:bCs/>
+          <w:sz w:val="28"/>
+          <w:szCs w:val="28"/>
+        </w:rPr>
+        <w:t xml:space="preserve">: </w:t>
+      </w:r>
+      <w:r>
+        <w:rPr>
+          <w:sz w:val="28"/>
+          <w:szCs w:val="28"/>
+        </w:rPr>
+        <w:t>khi có exception được th</w:t>
+      </w:r>
+      <w:r>
+        <w:rPr>
+          <w:sz w:val="28"/>
+          <w:szCs w:val="28"/>
+        </w:rPr>
+        <w:t>row ra, reponse trả về sẽ có thêm field là error và bên trong chứa message lỗi.</w:t>
+      </w:r>
+      <w:r>
+        <w:rPr>
+          <w:sz w:val="28"/>
+          <w:szCs w:val="28"/>
+        </w:rPr>
+        <w:t xml:space="preserve"> Trong này sẽ chứa </w:t>
+      </w:r>
+      <w:r>
+        <w:rPr>
+          <w:b/>
+          <w:bCs/>
+          <w:sz w:val="28"/>
+          <w:szCs w:val="28"/>
+        </w:rPr>
+        <w:t>extentions</w:t>
+      </w:r>
+      <w:r>
+        <w:rPr>
+          <w:sz w:val="28"/>
+          <w:szCs w:val="28"/>
+        </w:rPr>
+        <w:t xml:space="preserve"> có dạng key value giống như trên</w:t>
+      </w:r>
+      <w:r>
+        <w:rPr>
+          <w:sz w:val="28"/>
+          <w:szCs w:val="28"/>
+        </w:rPr>
+        <w:t>.</w:t>
       </w:r>
     </w:p>
     <w:p>
@@ -2021,7 +2466,7 @@
   <w:abstractNum w:abstractNumId="0" w15:restartNumberingAfterBreak="0">
     <w:nsid w:val="2FEA71DD"/>
     <w:multiLevelType w:val="hybridMultilevel"/>
-    <w:tmpl w:val="D6DA2650"/>
+    <w:tmpl w:val="04A0DEEC"/>
     <w:lvl w:ilvl="0" w:tplc="0409000F">
       <w:start w:val="1"/>
       <w:numFmt w:val="decimal"/>
@@ -2053,14 +2498,17 @@
         <w:lang w:val="en-US" w:eastAsia="en-US" w:bidi="ar-SA"/>
       </w:rPr>
     </w:lvl>
-    <w:lvl w:ilvl="2" w:tplc="0409001B">
+    <w:lvl w:ilvl="2" w:tplc="2CB0DA86">
       <w:start w:val="1"/>
-      <w:numFmt w:val="lowerRoman"/>
-      <w:lvlText w:val="%3."/>
-      <w:lvlJc w:val="right"/>
-      <w:pPr>
-        <w:ind w:left="2160" w:hanging="180"/>
-      </w:pPr>
+      <w:numFmt w:val="bullet"/>
+      <w:lvlText w:val="+"/>
+      <w:lvlJc w:val="left"/>
+      <w:pPr>
+        <w:ind w:left="2340" w:hanging="360"/>
+      </w:pPr>
+      <w:rPr>
+        <w:rFonts w:ascii="Courier New" w:hAnsi="Courier New" w:hint="default"/>
+      </w:rPr>
     </w:lvl>
     <w:lvl w:ilvl="3" w:tplc="0409000F">
       <w:start w:val="1"/>

</xml_diff>

<commit_message>
SwaggerDemo _ Bug dependency
</commit_message>
<xml_diff>
--- a/2. Web Services vs APIs vs Microservices.docx
+++ b/2. Web Services vs APIs vs Microservices.docx
@@ -15,6 +15,193 @@
     <w:p>
       <w:pPr>
         <w:pStyle w:val="ListParagraph"/>
+        <w:rPr>
+          <w:rFonts w:ascii="Calibri" w:hAnsi="Calibri" w:cs="Calibri"/>
+          <w:b/>
+          <w:bCs/>
+          <w:color w:val="000000" w:themeColor="text1"/>
+          <w:sz w:val="26"/>
+          <w:szCs w:val="26"/>
+        </w:rPr>
+      </w:pPr>
+      <w:hyperlink r:id="rId5" w:history="1">
+        <w:r>
+          <w:rPr>
+            <w:rStyle w:val="Hyperlink"/>
+            <w:rFonts w:ascii="Calibri" w:hAnsi="Calibri" w:cs="Calibri"/>
+            <w:b/>
+            <w:bCs/>
+            <w:color w:val="000000" w:themeColor="text1"/>
+            <w:sz w:val="26"/>
+            <w:szCs w:val="26"/>
+          </w:rPr>
+          <w:t>https://stackoverflow.com/questions/71179660/spring-boot-3-jakarta-and-javax</w:t>
+        </w:r>
+      </w:hyperlink>
+    </w:p>
+    <w:p>
+      <w:pPr>
+        <w:pStyle w:val="ListParagraph"/>
+        <w:rPr>
+          <w:rFonts w:ascii="Calibri" w:hAnsi="Calibri" w:cs="Calibri"/>
+          <w:b/>
+          <w:bCs/>
+          <w:color w:val="0070C0"/>
+          <w:sz w:val="26"/>
+          <w:szCs w:val="26"/>
+        </w:rPr>
+      </w:pPr>
+      <w:r>
+        <w:rPr>
+          <w:rFonts w:ascii="Calibri" w:hAnsi="Calibri" w:cs="Calibri"/>
+          <w:b/>
+          <w:bCs/>
+          <w:color w:val="0070C0"/>
+          <w:sz w:val="26"/>
+          <w:szCs w:val="26"/>
+        </w:rPr>
+        <w:t xml:space="preserve">Từ Spring Boot ver 3.x trở đi, sẽ dùng thư viện </w:t>
+      </w:r>
+      <w:r>
+        <w:rPr>
+          <w:rFonts w:ascii="Calibri" w:hAnsi="Calibri" w:cs="Calibri"/>
+          <w:b/>
+          <w:bCs/>
+          <w:color w:val="0070C0"/>
+          <w:sz w:val="26"/>
+          <w:szCs w:val="26"/>
+        </w:rPr>
+        <w:t xml:space="preserve">jakarta của </w:t>
+      </w:r>
+      <w:r>
+        <w:rPr>
+          <w:rFonts w:ascii="Calibri" w:hAnsi="Calibri" w:cs="Calibri"/>
+          <w:b/>
+          <w:bCs/>
+          <w:color w:val="0070C0"/>
+          <w:sz w:val="26"/>
+          <w:szCs w:val="26"/>
+        </w:rPr>
+        <w:t>Jakarta EE 9</w:t>
+      </w:r>
+      <w:r>
+        <w:rPr>
+          <w:rFonts w:ascii="Calibri" w:hAnsi="Calibri" w:cs="Calibri"/>
+          <w:b/>
+          <w:bCs/>
+          <w:color w:val="0070C0"/>
+          <w:sz w:val="26"/>
+          <w:szCs w:val="26"/>
+        </w:rPr>
+        <w:t xml:space="preserve"> </w:t>
+      </w:r>
+      <w:r>
+        <w:rPr>
+          <w:rFonts w:ascii="Calibri" w:hAnsi="Calibri" w:cs="Calibri"/>
+          <w:b/>
+          <w:bCs/>
+          <w:color w:val="0070C0"/>
+          <w:sz w:val="26"/>
+          <w:szCs w:val="26"/>
+        </w:rPr>
+        <w:t>thay vì javax</w:t>
+      </w:r>
+      <w:r>
+        <w:rPr>
+          <w:rFonts w:ascii="Calibri" w:hAnsi="Calibri" w:cs="Calibri"/>
+          <w:b/>
+          <w:bCs/>
+          <w:color w:val="0070C0"/>
+          <w:sz w:val="26"/>
+          <w:szCs w:val="26"/>
+        </w:rPr>
+        <w:t>. V</w:t>
+      </w:r>
+      <w:r>
+        <w:rPr>
+          <w:rFonts w:ascii="Calibri" w:hAnsi="Calibri" w:cs="Calibri"/>
+          <w:b/>
+          <w:bCs/>
+          <w:color w:val="0070C0"/>
+          <w:sz w:val="26"/>
+          <w:szCs w:val="26"/>
+        </w:rPr>
+        <w:t>à sẽ dùng Java 17.</w:t>
+      </w:r>
+      <w:r>
+        <w:rPr>
+          <w:rFonts w:ascii="Calibri" w:hAnsi="Calibri" w:cs="Calibri"/>
+          <w:b/>
+          <w:bCs/>
+          <w:color w:val="0070C0"/>
+          <w:sz w:val="26"/>
+          <w:szCs w:val="26"/>
+        </w:rPr>
+        <w:t xml:space="preserve"> -&gt; khi import các thư viện vẫn xài thư viện của javax, thì down parent version của Spring Boot xuống ver 2.x</w:t>
+      </w:r>
+      <w:r>
+        <w:rPr>
+          <w:rFonts w:ascii="Calibri" w:hAnsi="Calibri" w:cs="Calibri"/>
+          <w:b/>
+          <w:bCs/>
+          <w:color w:val="0070C0"/>
+          <w:sz w:val="26"/>
+          <w:szCs w:val="26"/>
+        </w:rPr>
+        <w:t>.</w:t>
+      </w:r>
+    </w:p>
+    <w:p>
+      <w:pPr>
+        <w:pStyle w:val="ListParagraph"/>
+        <w:rPr>
+          <w:rFonts w:ascii="Calibri" w:hAnsi="Calibri" w:cs="Calibri"/>
+          <w:b/>
+          <w:bCs/>
+          <w:color w:val="FF0000"/>
+          <w:sz w:val="26"/>
+          <w:szCs w:val="26"/>
+        </w:rPr>
+      </w:pPr>
+      <w:r>
+        <w:rPr>
+          <w:rFonts w:ascii="Calibri" w:hAnsi="Calibri" w:cs="Calibri"/>
+          <w:b/>
+          <w:bCs/>
+          <w:color w:val="FF0000"/>
+          <w:sz w:val="26"/>
+          <w:szCs w:val="26"/>
+        </w:rPr>
+        <w:t>Hoặc đơn giản hơn là cứ vào luôn solution copy file pom.xml</w:t>
+      </w:r>
+      <w:r>
+        <w:rPr>
+          <w:rFonts w:ascii="Calibri" w:hAnsi="Calibri" w:cs="Calibri"/>
+          <w:b/>
+          <w:bCs/>
+          <w:color w:val="FF0000"/>
+          <w:sz w:val="26"/>
+          <w:szCs w:val="26"/>
+        </w:rPr>
+        <w:t xml:space="preserve"> cho nhanh.</w:t>
+      </w:r>
+    </w:p>
+    <w:p>
+      <w:pPr>
+        <w:pStyle w:val="ListParagraph"/>
+        <w:rPr>
+          <w:rFonts w:ascii="Calibri" w:hAnsi="Calibri" w:cs="Calibri"/>
+          <w:b/>
+          <w:bCs/>
+          <w:color w:val="FF0000"/>
+          <w:sz w:val="26"/>
+          <w:szCs w:val="26"/>
+        </w:rPr>
+      </w:pPr>
+    </w:p>
+    <w:p>
+      <w:pPr>
+        <w:pStyle w:val="ListParagraph"/>
         <w:numPr>
           <w:ilvl w:val="0"/>
           <w:numId w:val="1"/>
@@ -636,7 +823,7 @@
           <w:szCs w:val="26"/>
         </w:rPr>
       </w:pPr>
-      <w:hyperlink r:id="rId5" w:history="1">
+      <w:hyperlink r:id="rId6" w:history="1">
         <w:r>
           <w:rPr>
             <w:rStyle w:val="Hyperlink"/>
@@ -979,7 +1166,7 @@
           <w:szCs w:val="26"/>
         </w:rPr>
       </w:pPr>
-      <w:hyperlink r:id="rId6" w:history="1">
+      <w:hyperlink r:id="rId7" w:history="1">
         <w:r>
           <w:rPr>
             <w:rStyle w:val="Hyperlink"/>
@@ -1945,7 +2132,7 @@
                     <pic:cNvPicPr/>
                   </pic:nvPicPr>
                   <pic:blipFill>
-                    <a:blip r:embed="rId7"/>
+                    <a:blip r:embed="rId8"/>
                     <a:stretch>
                       <a:fillRect/>
                     </a:stretch>
@@ -1990,7 +2177,7 @@
                     <pic:cNvPicPr/>
                   </pic:nvPicPr>
                   <pic:blipFill>
-                    <a:blip r:embed="rId8"/>
+                    <a:blip r:embed="rId9"/>
                     <a:stretch>
                       <a:fillRect/>
                     </a:stretch>
@@ -2051,7 +2238,7 @@
                     <pic:cNvPicPr/>
                   </pic:nvPicPr>
                   <pic:blipFill>
-                    <a:blip r:embed="rId9"/>
+                    <a:blip r:embed="rId10"/>
                     <a:stretch>
                       <a:fillRect/>
                     </a:stretch>
@@ -4415,7 +4602,7 @@
           <w:szCs w:val="26"/>
         </w:rPr>
       </w:pPr>
-      <w:hyperlink r:id="rId10" w:history="1">
+      <w:hyperlink r:id="rId11" w:history="1">
         <w:r>
           <w:rPr>
             <w:rStyle w:val="Hyperlink"/>
@@ -4476,7 +4663,7 @@
           <w:szCs w:val="26"/>
         </w:rPr>
       </w:pPr>
-      <w:hyperlink r:id="rId11" w:history="1">
+      <w:hyperlink r:id="rId12" w:history="1">
         <w:r>
           <w:rPr>
             <w:rStyle w:val="Hyperlink"/>
@@ -4656,7 +4843,7 @@
           <w:szCs w:val="26"/>
         </w:rPr>
       </w:pPr>
-      <w:hyperlink r:id="rId12" w:history="1">
+      <w:hyperlink r:id="rId13" w:history="1">
         <w:r>
           <w:rPr>
             <w:rStyle w:val="Hyperlink"/>

</xml_diff>